<commit_message>
Change to include output of connection point geometry (between nearest point on edge and node)
</commit_message>
<xml_diff>
--- a/doc/ni_connect_nodes_to_nearest_point_on_nearest_edge_in_search.docx
+++ b/doc/ni_connect_nodes_to_nearest_point_on_nearest_edge_in_search.docx
@@ -480,6 +480,26 @@
           <w:sz w:val="20"/>
           <w:szCs w:val="20"/>
         </w:rPr>
+        <w:t>connection_point_geom</w:t>
+      </w:r>
+      <w:proofErr w:type="spellEnd"/>
+      <w:r>
+        <w:rPr>
+          <w:rFonts w:ascii="Courier New" w:hAnsi="Courier New" w:cs="Courier New"/>
+          <w:b/>
+          <w:sz w:val="20"/>
+          <w:szCs w:val="20"/>
+        </w:rPr>
+        <w:t xml:space="preserve"> geometry, </w:t>
+      </w:r>
+      <w:proofErr w:type="spellStart"/>
+      <w:r>
+        <w:rPr>
+          <w:rFonts w:ascii="Courier New" w:hAnsi="Courier New" w:cs="Courier New"/>
+          <w:b/>
+          <w:sz w:val="20"/>
+          <w:szCs w:val="20"/>
+        </w:rPr>
         <w:t>node_to_point_distance</w:t>
       </w:r>
       <w:proofErr w:type="spellEnd"/>
@@ -552,6 +572,16 @@
         </w:rPr>
         <w:t xml:space="preserve"> ASC;</w:t>
       </w:r>
+    </w:p>
+    <w:p>
+      <w:pPr>
+        <w:rPr>
+          <w:rFonts w:ascii="Courier New" w:hAnsi="Courier New" w:cs="Courier New"/>
+          <w:b/>
+          <w:sz w:val="20"/>
+          <w:szCs w:val="20"/>
+        </w:rPr>
+      </w:pPr>
     </w:p>
     <w:p>
       <w:pPr>

</xml_diff>